<commit_message>
Mandando os 22 artefatos
</commit_message>
<xml_diff>
--- a/02. Integrantes do Grupo.docx
+++ b/02. Integrantes do Grupo.docx
@@ -94,7 +94,7 @@
         <w:rPr>
           <w:rtl w:val="0"/>
         </w:rPr>
-        <w:t xml:space="preserve">atráves do Erick Soares</w:t>
+        <w:t xml:space="preserve">atráves do Erick Soares (funcionário)</w:t>
       </w:r>
       <w:r>
         <w:rPr>
@@ -2537,7 +2537,7 @@
 
 <file path=customXML/item1.xml><?xml version="1.0" encoding="utf-8"?>
 <go:gDocsCustomXmlDataStorage xmlns:go="http://customooxmlschemas.google.com/" xmlns:r="http://schemas.openxmlformats.org/officeDocument/2006/relationships">
-  <go:docsCustomData xmlns:go="http://customooxmlschemas.google.com/" roundtripDataSignature="AMtx7mjDBh1U9Bgr7wRf4btcAl7XTMAW/Q==">AMUW2mVAAKfy6qOA/mPPa+/qRtqFFoFa5ffC44TCX6FSiiVdxQI6hyAEQWtu2251EUpNzT2DUXFzKK+mCbzCONPAXCRFvf2/M/XgXUhHsyqMBKNLkcBXayePAKsm+mB5FgL/twNXmZJJ</go:docsCustomData>
+  <go:docsCustomData xmlns:go="http://customooxmlschemas.google.com/" roundtripDataSignature="AMtx7mjDBh1U9Bgr7wRf4btcAl7XTMAW/Q==">AMUW2mV87zs3dTCivRemi+7GwjpvAeDaSdoKPCelGyQVDTp5Joruxk4BirvdzdJ7NnNGfM/cz/iaTiyw49tnzoZbn1jluJ+EmbwKQcqq9nr4qzLZPndkW/VRznmg1DJqWGklxDco1y3t</go:docsCustomData>
 </go:gDocsCustomXmlDataStorage>
 </file>
 

</xml_diff>